<commit_message>
Add confusion Matrix to result on all splits
</commit_message>
<xml_diff>
--- a/Folder_CA1/CA1 report.docx
+++ b/Folder_CA1/CA1 report.docx
@@ -151,41 +151,105 @@
         </w:rPr>
         <w:t>” (</w:t>
       </w:r>
-      <w:r>
-        <w:rPr>
-          <w:lang w:val="en-GB"/>
-        </w:rPr>
-        <w:t>Savorsauce, 2023). This is data</w:t>
-      </w:r>
-      <w:r>
-        <w:rPr>
-          <w:lang w:val="en-GB"/>
-        </w:rPr>
-        <w:t xml:space="preserve"> is</w:t>
-      </w:r>
-      <w:r>
-        <w:rPr>
-          <w:lang w:val="en-GB"/>
-        </w:rPr>
-        <w:t xml:space="preserve"> transcribed from report</w:t>
-      </w:r>
-      <w:r>
-        <w:rPr>
-          <w:lang w:val="en-GB"/>
-        </w:rPr>
-        <w:t>s</w:t>
-      </w:r>
-      <w:r>
-        <w:rPr>
-          <w:lang w:val="en-GB"/>
-        </w:rPr>
-        <w:t xml:space="preserve"> from the Chicago Police Department following a road collision.  It</w:t>
-      </w:r>
-      <w:r>
-        <w:rPr>
-          <w:lang w:val="en-GB"/>
-        </w:rPr>
-        <w:t>s</w:t>
+      <w:proofErr w:type="spellStart"/>
+      <w:r>
+        <w:rPr>
+          <w:lang w:val="en-GB"/>
+        </w:rPr>
+        <w:t>Savorsauce</w:t>
+      </w:r>
+      <w:proofErr w:type="spellEnd"/>
+      <w:r>
+        <w:rPr>
+          <w:lang w:val="en-GB"/>
+        </w:rPr>
+        <w:t>, 2023). This is data is transcribed from reports from the Chicago Police Department following a road collision.  Its features include the outcome of a collision, the road and environment conditions, along with time/locations and information of the police activities following the crash.  This dataset has 746,498 observations and 49 features.</w:t>
+      </w:r>
+    </w:p>
+    <w:p>
+      <w:pPr>
+        <w:rPr>
+          <w:lang w:val="en-GB"/>
+        </w:rPr>
+      </w:pPr>
+      <w:r>
+        <w:rPr>
+          <w:lang w:val="en-GB"/>
+        </w:rPr>
+        <w:t xml:space="preserve">Some of these features will need to be removed as they will be recording </w:t>
+      </w:r>
+      <w:r>
+        <w:rPr>
+          <w:lang w:val="en-GB"/>
+        </w:rPr>
+        <w:t xml:space="preserve">different </w:t>
+      </w:r>
+      <w:r>
+        <w:rPr>
+          <w:lang w:val="en-GB"/>
+        </w:rPr>
+        <w:t xml:space="preserve">activities after the collision has occurred. For </w:t>
+      </w:r>
+      <w:r>
+        <w:rPr>
+          <w:lang w:val="en-GB"/>
+        </w:rPr>
+        <w:t>example,</w:t>
+      </w:r>
+      <w:r>
+        <w:rPr>
+          <w:lang w:val="en-GB"/>
+        </w:rPr>
+        <w:t xml:space="preserve"> there is a feature called “DATE_POLICE_NOTIFIED” which obviously isn’t a factor in </w:t>
+      </w:r>
+      <w:r>
+        <w:rPr>
+          <w:lang w:val="en-GB"/>
+        </w:rPr>
+        <w:t xml:space="preserve">the crash itself. Another challenge of this project will be that much of this data is categorical data. Out of the 49 features 32 are categorical. Our Target Variable will be the </w:t>
+      </w:r>
+      <w:r>
+        <w:rPr>
+          <w:lang w:val="en-GB"/>
+        </w:rPr>
+        <w:t>"MOST_SEVERE_INJURY"</w:t>
+      </w:r>
+      <w:r>
+        <w:rPr>
+          <w:lang w:val="en-GB"/>
+        </w:rPr>
+        <w:t xml:space="preserve"> feature, out of the 746k observations 643k are No indications of injury. </w:t>
+      </w:r>
+    </w:p>
+    <w:p>
+      <w:pPr>
+        <w:rPr>
+          <w:lang w:val="en-GB"/>
+        </w:rPr>
+      </w:pPr>
+      <w:r>
+        <w:rPr>
+          <w:lang w:val="en-GB"/>
+        </w:rPr>
+        <w:t xml:space="preserve">This report will test 3 machine learning models, Decision trees, Random </w:t>
+      </w:r>
+      <w:r>
+        <w:rPr>
+          <w:lang w:val="en-GB"/>
+        </w:rPr>
+        <w:t>Forest,</w:t>
+      </w:r>
+      <w:r>
+        <w:rPr>
+          <w:lang w:val="en-GB"/>
+        </w:rPr>
+        <w:t xml:space="preserve"> and </w:t>
+      </w:r>
+      <w:r>
+        <w:rPr>
+          <w:lang w:val="en-GB"/>
+        </w:rPr>
+        <w:t>Logistic</w:t>
       </w:r>
       <w:r>
         <w:rPr>
@@ -197,7 +261,73 @@
         <w:rPr>
           <w:lang w:val="en-GB"/>
         </w:rPr>
-        <w:t>features</w:t>
+        <w:t>Regression</w:t>
+      </w:r>
+      <w:r>
+        <w:rPr>
+          <w:lang w:val="en-GB"/>
+        </w:rPr>
+        <w:t>, with a test-train split at 10%, 20% and 30%,</w:t>
+      </w:r>
+      <w:r>
+        <w:rPr>
+          <w:lang w:val="en-GB"/>
+        </w:rPr>
+        <w:t xml:space="preserve"> to determine the best model at predicting is a collision will result in an injury. </w:t>
+      </w:r>
+      <w:r>
+        <w:rPr>
+          <w:lang w:val="en-GB"/>
+        </w:rPr>
+        <w:t xml:space="preserve">We choose </w:t>
+      </w:r>
+      <w:r>
+        <w:rPr>
+          <w:lang w:val="en-GB"/>
+        </w:rPr>
+        <w:t xml:space="preserve">Decision Tree and Random </w:t>
+      </w:r>
+      <w:r>
+        <w:rPr>
+          <w:lang w:val="en-GB"/>
+        </w:rPr>
+        <w:t>F</w:t>
+      </w:r>
+      <w:r>
+        <w:rPr>
+          <w:lang w:val="en-GB"/>
+        </w:rPr>
+        <w:t>orest</w:t>
+      </w:r>
+      <w:r>
+        <w:rPr>
+          <w:lang w:val="en-GB"/>
+        </w:rPr>
+        <w:t xml:space="preserve">, as tree base models </w:t>
+      </w:r>
+      <w:r>
+        <w:rPr>
+          <w:lang w:val="en-GB"/>
+        </w:rPr>
+        <w:t>are good for c</w:t>
+      </w:r>
+      <w:r>
+        <w:rPr>
+          <w:lang w:val="en-GB"/>
+        </w:rPr>
+        <w:t xml:space="preserve">ategorical </w:t>
+      </w:r>
+      <w:r>
+        <w:rPr>
+          <w:lang w:val="en-GB"/>
+        </w:rPr>
+        <w:t>f</w:t>
+      </w:r>
+      <w:r>
+        <w:rPr>
+          <w:lang w:val="en-GB"/>
+        </w:rPr>
+        <w:t>eatures,</w:t>
       </w:r>
       <w:r>
         <w:rPr>
@@ -209,117 +339,43 @@
         <w:rPr>
           <w:lang w:val="en-GB"/>
         </w:rPr>
-        <w:t>include</w:t>
-      </w:r>
-      <w:r>
-        <w:rPr>
-          <w:lang w:val="en-GB"/>
-        </w:rPr>
-        <w:t xml:space="preserve"> the outcome of a collision, the road and environment conditions, along with time/locations and information of the police activities following the crash. </w:t>
-      </w:r>
-      <w:r>
-        <w:rPr>
-          <w:lang w:val="en-GB"/>
-        </w:rPr>
-        <w:t xml:space="preserve"> This dataset has 746,498 observations and 49 features.</w:t>
-      </w:r>
-    </w:p>
-    <w:p>
-      <w:pPr>
-        <w:rPr>
-          <w:lang w:val="en-GB"/>
-        </w:rPr>
-      </w:pPr>
-      <w:r>
-        <w:rPr>
-          <w:lang w:val="en-GB"/>
-        </w:rPr>
-        <w:t xml:space="preserve">Some of these features will need to be removed as they will be recording </w:t>
-      </w:r>
-      <w:r>
-        <w:rPr>
-          <w:lang w:val="en-GB"/>
-        </w:rPr>
-        <w:t xml:space="preserve">different </w:t>
-      </w:r>
-      <w:r>
-        <w:rPr>
-          <w:lang w:val="en-GB"/>
-        </w:rPr>
-        <w:t xml:space="preserve">activities after the collision has occurred. For </w:t>
-      </w:r>
-      <w:r>
-        <w:rPr>
-          <w:lang w:val="en-GB"/>
-        </w:rPr>
-        <w:t>example,</w:t>
-      </w:r>
-      <w:r>
-        <w:rPr>
-          <w:lang w:val="en-GB"/>
-        </w:rPr>
-        <w:t xml:space="preserve"> there is a feature called “</w:t>
-      </w:r>
-      <w:r>
-        <w:rPr>
-          <w:lang w:val="en-GB"/>
-        </w:rPr>
-        <w:t>DATE_POLICE_NOTIFIED</w:t>
-      </w:r>
-      <w:r>
-        <w:rPr>
-          <w:lang w:val="en-GB"/>
-        </w:rPr>
-        <w:t xml:space="preserve">” which obviously isn’t a factor in </w:t>
-      </w:r>
-      <w:r>
-        <w:rPr>
-          <w:lang w:val="en-GB"/>
-        </w:rPr>
-        <w:t xml:space="preserve">the crash itself. Another challenge of this project will be that much of this data is categorical data. Out of the 49 features 32 are categorical. Our Target Variable will be the </w:t>
-      </w:r>
-      <w:r>
-        <w:rPr>
-          <w:lang w:val="en-GB"/>
-        </w:rPr>
-        <w:t>"MOST_SEVERE_INJURY"</w:t>
-      </w:r>
-      <w:r>
-        <w:rPr>
-          <w:lang w:val="en-GB"/>
-        </w:rPr>
-        <w:t xml:space="preserve"> feature, out of the 746k observations 643k are No indications of injury. </w:t>
-      </w:r>
-    </w:p>
-    <w:p>
-      <w:pPr>
-        <w:rPr>
-          <w:lang w:val="en-GB"/>
-        </w:rPr>
-      </w:pPr>
-      <w:r>
-        <w:rPr>
-          <w:lang w:val="en-GB"/>
-        </w:rPr>
-        <w:t xml:space="preserve">This report will test 3 machine learning models, Decision trees, Random </w:t>
-      </w:r>
-      <w:r>
-        <w:rPr>
-          <w:lang w:val="en-GB"/>
-        </w:rPr>
-        <w:t>Forest,</w:t>
-      </w:r>
-      <w:r>
-        <w:rPr>
-          <w:lang w:val="en-GB"/>
-        </w:rPr>
-        <w:t xml:space="preserve"> and </w:t>
-      </w:r>
-      <w:r>
-        <w:rPr>
-          <w:lang w:val="en-GB"/>
-        </w:rPr>
-        <w:t>Logistic</w:t>
+        <w:t>and</w:t>
+      </w:r>
+      <w:r>
+        <w:rPr>
+          <w:lang w:val="en-GB"/>
+        </w:rPr>
+        <w:t xml:space="preserve"> they</w:t>
+      </w:r>
+      <w:r>
+        <w:rPr>
+          <w:lang w:val="en-GB"/>
+        </w:rPr>
+        <w:t xml:space="preserve"> are</w:t>
+      </w:r>
+      <w:r>
+        <w:rPr>
+          <w:lang w:val="en-GB"/>
+        </w:rPr>
+        <w:t xml:space="preserve"> easier to </w:t>
+      </w:r>
+      <w:r>
+        <w:rPr>
+          <w:lang w:val="en-GB"/>
+        </w:rPr>
+        <w:t>interrupt which</w:t>
+      </w:r>
+      <w:r>
+        <w:rPr>
+          <w:lang w:val="en-GB"/>
+        </w:rPr>
+        <w:t xml:space="preserve"> features are important to predicting injuries at collisions</w:t>
+      </w:r>
+      <w:r>
+        <w:rPr>
+          <w:lang w:val="en-GB"/>
+        </w:rPr>
+        <w:t xml:space="preserve"> (Pratap, 2017).</w:t>
       </w:r>
       <w:r>
         <w:rPr>
@@ -331,73 +387,13 @@
         <w:rPr>
           <w:lang w:val="en-GB"/>
         </w:rPr>
-        <w:t>Regression</w:t>
-      </w:r>
-      <w:r>
-        <w:rPr>
-          <w:lang w:val="en-GB"/>
-        </w:rPr>
-        <w:t>, with a test-train split at 10%, 20% and 30%,</w:t>
-      </w:r>
-      <w:r>
-        <w:rPr>
-          <w:lang w:val="en-GB"/>
-        </w:rPr>
-        <w:t xml:space="preserve"> to determine the best model at predicting is a collision will result in an injury. </w:t>
-      </w:r>
-      <w:r>
-        <w:rPr>
-          <w:lang w:val="en-GB"/>
-        </w:rPr>
-        <w:t xml:space="preserve">We choose </w:t>
-      </w:r>
-      <w:r>
-        <w:rPr>
-          <w:lang w:val="en-GB"/>
-        </w:rPr>
-        <w:t xml:space="preserve">Decision Tree and Random </w:t>
-      </w:r>
-      <w:r>
-        <w:rPr>
-          <w:lang w:val="en-GB"/>
-        </w:rPr>
-        <w:t>F</w:t>
-      </w:r>
-      <w:r>
-        <w:rPr>
-          <w:lang w:val="en-GB"/>
-        </w:rPr>
-        <w:t>orest</w:t>
-      </w:r>
-      <w:r>
-        <w:rPr>
-          <w:lang w:val="en-GB"/>
-        </w:rPr>
-        <w:t xml:space="preserve">, as tree base models </w:t>
-      </w:r>
-      <w:r>
-        <w:rPr>
-          <w:lang w:val="en-GB"/>
-        </w:rPr>
-        <w:t>are good for c</w:t>
-      </w:r>
-      <w:r>
-        <w:rPr>
-          <w:lang w:val="en-GB"/>
-        </w:rPr>
-        <w:t xml:space="preserve">ategorical </w:t>
-      </w:r>
-      <w:r>
-        <w:rPr>
-          <w:lang w:val="en-GB"/>
-        </w:rPr>
-        <w:t>f</w:t>
-      </w:r>
-      <w:r>
-        <w:rPr>
-          <w:lang w:val="en-GB"/>
-        </w:rPr>
-        <w:t>eatures,</w:t>
+        <w:t xml:space="preserve">A </w:t>
+      </w:r>
+      <w:r>
+        <w:rPr>
+          <w:lang w:val="en-GB"/>
+        </w:rPr>
+        <w:t>Logistic Regression model</w:t>
       </w:r>
       <w:r>
         <w:rPr>
@@ -409,37 +405,7 @@
         <w:rPr>
           <w:lang w:val="en-GB"/>
         </w:rPr>
-        <w:t>and</w:t>
-      </w:r>
-      <w:r>
-        <w:rPr>
-          <w:lang w:val="en-GB"/>
-        </w:rPr>
-        <w:t xml:space="preserve"> they</w:t>
-      </w:r>
-      <w:r>
-        <w:rPr>
-          <w:lang w:val="en-GB"/>
-        </w:rPr>
-        <w:t xml:space="preserve"> are</w:t>
-      </w:r>
-      <w:r>
-        <w:rPr>
-          <w:lang w:val="en-GB"/>
-        </w:rPr>
-        <w:t xml:space="preserve"> easier to </w:t>
-      </w:r>
-      <w:r>
-        <w:rPr>
-          <w:lang w:val="en-GB"/>
-        </w:rPr>
-        <w:t>interrupt which</w:t>
-      </w:r>
-      <w:r>
-        <w:rPr>
-          <w:lang w:val="en-GB"/>
-        </w:rPr>
-        <w:t xml:space="preserve"> features are important to predicting injuries at collisions</w:t>
+        <w:t>computes the</w:t>
       </w:r>
       <w:r>
         <w:rPr>
@@ -451,48 +417,6 @@
         <w:rPr>
           <w:lang w:val="en-GB"/>
         </w:rPr>
-        <w:t>(Pratap, 2017).</w:t>
-      </w:r>
-      <w:r>
-        <w:rPr>
-          <w:lang w:val="en-GB"/>
-        </w:rPr>
-        <w:t xml:space="preserve"> </w:t>
-      </w:r>
-      <w:r>
-        <w:rPr>
-          <w:lang w:val="en-GB"/>
-        </w:rPr>
-        <w:t xml:space="preserve">A </w:t>
-      </w:r>
-      <w:r>
-        <w:rPr>
-          <w:lang w:val="en-GB"/>
-        </w:rPr>
-        <w:t>Logistic Regression model</w:t>
-      </w:r>
-      <w:r>
-        <w:rPr>
-          <w:lang w:val="en-GB"/>
-        </w:rPr>
-        <w:t xml:space="preserve"> </w:t>
-      </w:r>
-      <w:r>
-        <w:rPr>
-          <w:lang w:val="en-GB"/>
-        </w:rPr>
-        <w:t>computes the</w:t>
-      </w:r>
-      <w:r>
-        <w:rPr>
-          <w:lang w:val="en-GB"/>
-        </w:rPr>
-        <w:t xml:space="preserve"> </w:t>
-      </w:r>
-      <w:r>
-        <w:rPr>
-          <w:lang w:val="en-GB"/>
-        </w:rPr>
         <w:t>“</w:t>
       </w:r>
       <w:r>
@@ -505,19 +429,7 @@
         <w:rPr>
           <w:lang w:val="en-GB"/>
         </w:rPr>
-        <w:t>” (</w:t>
-      </w:r>
-      <w:r>
-        <w:rPr>
-          <w:lang w:val="en-GB"/>
-        </w:rPr>
-        <w:t>Pratap, 2017).</w:t>
-      </w:r>
-      <w:r>
-        <w:rPr>
-          <w:lang w:val="en-GB"/>
-        </w:rPr>
-        <w:t xml:space="preserve"> This is ideal </w:t>
+        <w:t xml:space="preserve">” (Pratap, 2017). This is ideal </w:t>
       </w:r>
       <w:r>
         <w:rPr>
@@ -529,7 +441,21 @@
         <w:rPr>
           <w:lang w:val="en-GB"/>
         </w:rPr>
-        <w:t xml:space="preserve">prediction of whether a injury has or has not occurred. </w:t>
+        <w:t xml:space="preserve">prediction of whether </w:t>
+      </w:r>
+      <w:proofErr w:type="spellStart"/>
+      <w:r>
+        <w:rPr>
+          <w:lang w:val="en-GB"/>
+        </w:rPr>
+        <w:t>a</w:t>
+      </w:r>
+      <w:proofErr w:type="spellEnd"/>
+      <w:r>
+        <w:rPr>
+          <w:lang w:val="en-GB"/>
+        </w:rPr>
+        <w:t xml:space="preserve"> injury has or has not occurred. </w:t>
       </w:r>
     </w:p>
     <w:p>
@@ -1150,13 +1076,7 @@
         <w:rPr>
           <w:lang w:val="en-GB"/>
         </w:rPr>
-        <w:t>’</w:t>
-      </w:r>
-      <w:r>
-        <w:rPr>
-          <w:lang w:val="en-GB"/>
-        </w:rPr>
-        <w:t xml:space="preserve"> to ‘0’ and the other four to ‘1’. </w:t>
+        <w:t xml:space="preserve">’ to ‘0’ and the other four to ‘1’. </w:t>
       </w:r>
       <w:r>
         <w:rPr>
@@ -1237,11 +1157,43 @@
     <w:p>
       <w:pPr>
         <w:rPr>
-          <w:sz w:val="28"/>
-          <w:szCs w:val="28"/>
-          <w:lang w:val="en-GB"/>
-        </w:rPr>
-      </w:pPr>
+          <w:sz w:val="24"/>
+          <w:szCs w:val="24"/>
+          <w:lang w:val="en-GB"/>
+        </w:rPr>
+      </w:pPr>
+      <w:r>
+        <w:rPr>
+          <w:sz w:val="24"/>
+          <w:szCs w:val="24"/>
+          <w:lang w:val="en-GB"/>
+        </w:rPr>
+        <w:t>As stated above we run each model at a train/test split of 10</w:t>
+      </w:r>
+      <w:r>
+        <w:rPr>
+          <w:sz w:val="24"/>
+          <w:szCs w:val="24"/>
+          <w:lang w:val="en-GB"/>
+        </w:rPr>
+        <w:t>%, 20% and 30%</w:t>
+      </w:r>
+      <w:r>
+        <w:rPr>
+          <w:sz w:val="24"/>
+          <w:szCs w:val="24"/>
+          <w:lang w:val="en-GB"/>
+        </w:rPr>
+        <w:t>.</w:t>
+      </w:r>
+      <w:r>
+        <w:rPr>
+          <w:sz w:val="24"/>
+          <w:szCs w:val="24"/>
+          <w:lang w:val="en-GB"/>
+        </w:rPr>
+        <w:t xml:space="preserve"> For decision tree was we used a combination of </w:t>
+      </w:r>
     </w:p>
     <w:p>
       <w:pPr>

</xml_diff>